<commit_message>
Work on Class 3 Homework
</commit_message>
<xml_diff>
--- a/Homework2/Homework2.docx
+++ b/Homework2/Homework2.docx
@@ -646,6 +646,214 @@
           <w:rStyle w:val="NormalTok"/>
         </w:rPr>
         <w:t xml:space="preserve">)</w:t>
+      </w:r>
+      <w:r>
+        <w:br w:type="textWrapping"/>
+      </w:r>
+      <w:r>
+        <w:rPr>
+          <w:rStyle w:val="NormalTok"/>
+        </w:rPr>
+        <w:t xml:space="preserve">(athletes_t_test &lt;-</w:t>
+      </w:r>
+      <w:r>
+        <w:rPr>
+          <w:rStyle w:val="StringTok"/>
+        </w:rPr>
+        <w:t xml:space="preserve"> </w:t>
+      </w:r>
+      <w:r>
+        <w:rPr>
+          <w:rStyle w:val="KeywordTok"/>
+        </w:rPr>
+        <w:t xml:space="preserve">t.test</w:t>
+      </w:r>
+      <w:r>
+        <w:rPr>
+          <w:rStyle w:val="NormalTok"/>
+        </w:rPr>
+        <w:t xml:space="preserve">(</w:t>
+      </w:r>
+      <w:r>
+        <w:rPr>
+          <w:rStyle w:val="DataTypeTok"/>
+        </w:rPr>
+        <w:t xml:space="preserve">x =</w:t>
+      </w:r>
+      <w:r>
+        <w:rPr>
+          <w:rStyle w:val="NormalTok"/>
+        </w:rPr>
+        <w:t xml:space="preserve"> </w:t>
+      </w:r>
+      <w:r>
+        <w:rPr>
+          <w:rStyle w:val="NormalTok"/>
+        </w:rPr>
+        <w:t xml:space="preserve">a, </w:t>
+      </w:r>
+      <w:r>
+        <w:rPr>
+          <w:rStyle w:val="DataTypeTok"/>
+        </w:rPr>
+        <w:t xml:space="preserve">y =</w:t>
+      </w:r>
+      <w:r>
+        <w:rPr>
+          <w:rStyle w:val="NormalTok"/>
+        </w:rPr>
+        <w:t xml:space="preserve"> </w:t>
+      </w:r>
+      <w:r>
+        <w:rPr>
+          <w:rStyle w:val="NormalTok"/>
+        </w:rPr>
+        <w:t xml:space="preserve">b, </w:t>
+      </w:r>
+      <w:r>
+        <w:rPr>
+          <w:rStyle w:val="DataTypeTok"/>
+        </w:rPr>
+        <w:t xml:space="preserve">paired =</w:t>
+      </w:r>
+      <w:r>
+        <w:rPr>
+          <w:rStyle w:val="NormalTok"/>
+        </w:rPr>
+        <w:t xml:space="preserve"> </w:t>
+      </w:r>
+      <w:r>
+        <w:rPr>
+          <w:rStyle w:val="OtherTok"/>
+        </w:rPr>
+        <w:t xml:space="preserve">TRUE</w:t>
+      </w:r>
+      <w:r>
+        <w:rPr>
+          <w:rStyle w:val="NormalTok"/>
+        </w:rPr>
+        <w:t xml:space="preserve">))</w:t>
+      </w:r>
+    </w:p>
+    <w:p>
+      <w:pPr>
+        <w:pStyle w:val="SourceCode"/>
+      </w:pPr>
+      <w:r>
+        <w:rPr>
+          <w:rStyle w:val="VerbatimChar"/>
+        </w:rPr>
+        <w:t xml:space="preserve">## </w:t>
+      </w:r>
+      <w:r>
+        <w:br w:type="textWrapping"/>
+      </w:r>
+      <w:r>
+        <w:rPr>
+          <w:rStyle w:val="VerbatimChar"/>
+        </w:rPr>
+        <w:t xml:space="preserve">##  Paired t-test</w:t>
+      </w:r>
+      <w:r>
+        <w:br w:type="textWrapping"/>
+      </w:r>
+      <w:r>
+        <w:rPr>
+          <w:rStyle w:val="VerbatimChar"/>
+        </w:rPr>
+        <w:t xml:space="preserve">## </w:t>
+      </w:r>
+      <w:r>
+        <w:br w:type="textWrapping"/>
+      </w:r>
+      <w:r>
+        <w:rPr>
+          <w:rStyle w:val="VerbatimChar"/>
+        </w:rPr>
+        <w:t xml:space="preserve">## data:  a and b</w:t>
+      </w:r>
+      <w:r>
+        <w:br w:type="textWrapping"/>
+      </w:r>
+      <w:r>
+        <w:rPr>
+          <w:rStyle w:val="VerbatimChar"/>
+        </w:rPr>
+        <w:t xml:space="preserve">## t = 5.267, df = 9, p-value = 0.0005158</w:t>
+      </w:r>
+      <w:r>
+        <w:br w:type="textWrapping"/>
+      </w:r>
+      <w:r>
+        <w:rPr>
+          <w:rStyle w:val="VerbatimChar"/>
+        </w:rPr>
+        <w:t xml:space="preserve">## alternative hypothesis: true difference in means is not equal to 0</w:t>
+      </w:r>
+      <w:r>
+        <w:br w:type="textWrapping"/>
+      </w:r>
+      <w:r>
+        <w:rPr>
+          <w:rStyle w:val="VerbatimChar"/>
+        </w:rPr>
+        <w:t xml:space="preserve">## 95 percent confidence interval:</w:t>
+      </w:r>
+      <w:r>
+        <w:br w:type="textWrapping"/>
+      </w:r>
+      <w:r>
+        <w:rPr>
+          <w:rStyle w:val="VerbatimChar"/>
+        </w:rPr>
+        <w:t xml:space="preserve">##  0.9185 2.3015</w:t>
+      </w:r>
+      <w:r>
+        <w:br w:type="textWrapping"/>
+      </w:r>
+      <w:r>
+        <w:rPr>
+          <w:rStyle w:val="VerbatimChar"/>
+        </w:rPr>
+        <w:t xml:space="preserve">## sample estimates:</w:t>
+      </w:r>
+      <w:r>
+        <w:br w:type="textWrapping"/>
+      </w:r>
+      <w:r>
+        <w:rPr>
+          <w:rStyle w:val="VerbatimChar"/>
+        </w:rPr>
+        <w:t xml:space="preserve">## mean of the differences </w:t>
+      </w:r>
+      <w:r>
+        <w:br w:type="textWrapping"/>
+      </w:r>
+      <w:r>
+        <w:rPr>
+          <w:rStyle w:val="VerbatimChar"/>
+        </w:rPr>
+        <w:t xml:space="preserve">##                    1.61</w:t>
+      </w:r>
+    </w:p>
+    <w:p>
+      <w:r>
+        <w:t xml:space="preserve">n order to test whether there was a significant effect of the training, a two-tailed t-test for paired samples was performed. We found a significant effect of the training (</w:t>
+      </w:r>
+      <w:r>
+        <w:rPr>
+          <w:i/>
+        </w:rPr>
+        <w:t xml:space="preserve">t</w:t>
+      </w:r>
+      <w:r>
+        <w:t xml:space="preserve">(9) = 5.2671, p = 5.1582 × 10</w:t>
+      </w:r>
+      <w:r>
+        <w:t xml:space="preserve">-4</w:t>
+      </w:r>
+      <w:r>
+        <w:t xml:space="preserve">), suggesting that training was effective (mean running time before training: 14.48 s; mean running time after training: 12.87 s).</w:t>
       </w:r>
     </w:p>
   </w:body>
@@ -659,7 +867,7 @@
 <file path=word/numbering.xml><?xml version="1.0" encoding="utf-8"?>
 <w:numbering xmlns:w="http://schemas.openxmlformats.org/wordprocessingml/2006/main">
   <w:abstractNum w:abstractNumId="0">
-    <w:nsid w:val="2dda8fbd"/>
+    <w:nsid w:val="6b6cb7e0"/>
     <w:multiLevelType w:val="multilevel"/>
     <w:lvl w:ilvl="0">
       <w:numFmt w:val="bullet"/>

</xml_diff>